<commit_message>
updates on docx2json converter
</commit_message>
<xml_diff>
--- a/utils/sample.docx
+++ b/utils/sample.docx
@@ -1299,13 +1299,7 @@
           <w:rPr>
             <w:rFonts w:ascii="Arial" w:hAnsi="Arial" w:cs="Arial"/>
           </w:rPr>
-          <w:t xml:space="preserve"> </w:t>
-        </w:r>
-        <w:r>
-          <w:rPr>
-            <w:rFonts w:ascii="Arial" w:hAnsi="Arial" w:cs="Arial"/>
-          </w:rPr>
-          <w:t xml:space="preserve">| </w:t>
+          <w:t xml:space="preserve"> | </w:t>
         </w:r>
         <w:r>
           <w:rPr>
@@ -1331,14 +1325,7 @@
         <w:rFonts w:ascii="Arial" w:hAnsi="Arial" w:cs="Arial"/>
         <w:lang w:val="en-US"/>
       </w:rPr>
-      <w:t>Department:</w:t>
-    </w:r>
-    <w:r>
-      <w:rPr>
-        <w:rFonts w:ascii="Arial" w:hAnsi="Arial" w:cs="Arial"/>
-        <w:lang w:val="en-US"/>
-      </w:rPr>
-      <w:t xml:space="preserve"> Hydraulic and Water Resources Engineering</w:t>
+      <w:t>Department: Hydraulic and Water Resources Engineering</w:t>
     </w:r>
   </w:p>
   <w:p>
@@ -1417,6 +1404,98 @@
 <file path=word/numbering.xml><?xml version="1.0" encoding="utf-8"?>
 <w:numbering xmlns:wpc="http://schemas.microsoft.com/office/word/2010/wordprocessingCanvas" xmlns:cx="http://schemas.microsoft.com/office/drawing/2014/chartex" xmlns:cx1="http://schemas.microsoft.com/office/drawing/2015/9/8/chartex" xmlns:cx2="http://schemas.microsoft.com/office/drawing/2015/10/21/chartex" xmlns:cx3="http://schemas.microsoft.com/office/drawing/2016/5/9/chartex" xmlns:cx4="http://schemas.microsoft.com/office/drawing/2016/5/10/chartex" xmlns:cx5="http://schemas.microsoft.com/office/drawing/2016/5/11/chartex" xmlns:cx6="http://schemas.microsoft.com/office/drawing/2016/5/12/chartex" xmlns:cx7="http://schemas.microsoft.com/office/drawing/2016/5/13/chartex" xmlns:cx8="http://schemas.microsoft.com/office/drawing/2016/5/14/chartex" xmlns:mc="http://schemas.openxmlformats.org/markup-compatibility/2006" xmlns:aink="http://schemas.microsoft.com/office/drawing/2016/ink" xmlns:am3d="http://schemas.microsoft.com/office/drawing/2017/model3d" xmlns:o="urn:schemas-microsoft-com:office:office" xmlns:oel="http://schemas.microsoft.com/office/2019/extlst" xmlns:r="http://schemas.openxmlformats.org/officeDocument/2006/relationships" xmlns:m="http://schemas.openxmlformats.org/officeDocument/2006/math" xmlns:v="urn:schemas-microsoft-com:vml" xmlns:wp14="http://schemas.microsoft.com/office/word/2010/wordprocessingDrawing" xmlns:wp="http://schemas.openxmlformats.org/drawingml/2006/wordprocessingDrawing" xmlns:w10="urn:schemas-microsoft-com:office:word" xmlns:w="http://schemas.openxmlformats.org/wordprocessingml/2006/main" xmlns:w14="http://schemas.microsoft.com/office/word/2010/wordml" xmlns:w15="http://schemas.microsoft.com/office/word/2012/wordml" xmlns:w16cex="http://schemas.microsoft.com/office/word/2018/wordml/cex" xmlns:w16cid="http://schemas.microsoft.com/office/word/2016/wordml/cid" xmlns:w16="http://schemas.microsoft.com/office/word/2018/wordml" xmlns:w16du="http://schemas.microsoft.com/office/word/2023/wordml/word16du" xmlns:w16sdtdh="http://schemas.microsoft.com/office/word/2020/wordml/sdtdatahash" xmlns:w16sdtfl="http://schemas.microsoft.com/office/word/2024/wordml/sdtformatlock" xmlns:w16se="http://schemas.microsoft.com/office/word/2015/wordml/symex" xmlns:wpg="http://schemas.microsoft.com/office/word/2010/wordprocessingGroup" xmlns:wpi="http://schemas.microsoft.com/office/word/2010/wordprocessingInk" xmlns:wne="http://schemas.microsoft.com/office/word/2006/wordml" xmlns:wps="http://schemas.microsoft.com/office/word/2010/wordprocessingShape" mc:Ignorable="w14 w15 w16se w16cid w16 w16cex w16sdtdh w16sdtfl w16du wp14">
   <w:abstractNum w:abstractNumId="0" w15:restartNumberingAfterBreak="0">
+    <w:nsid w:val="0F637370"/>
+    <w:multiLevelType w:val="hybridMultilevel"/>
+    <w:tmpl w:val="1A127848"/>
+    <w:lvl w:ilvl="0" w:tplc="0409001B">
+      <w:start w:val="1"/>
+      <w:numFmt w:val="lowerRoman"/>
+      <w:lvlText w:val="%1."/>
+      <w:lvlJc w:val="right"/>
+      <w:pPr>
+        <w:ind w:left="720" w:hanging="720"/>
+      </w:pPr>
+      <w:rPr>
+        <w:rFonts w:hint="default"/>
+      </w:rPr>
+    </w:lvl>
+    <w:lvl w:ilvl="1" w:tplc="FBBAD098">
+      <w:start w:val="1"/>
+      <w:numFmt w:val="decimal"/>
+      <w:lvlText w:val="%2."/>
+      <w:lvlJc w:val="left"/>
+      <w:pPr>
+        <w:ind w:left="1440" w:hanging="720"/>
+      </w:pPr>
+      <w:rPr>
+        <w:rFonts w:hint="default"/>
+      </w:rPr>
+    </w:lvl>
+    <w:lvl w:ilvl="2" w:tplc="0409001B" w:tentative="1">
+      <w:start w:val="1"/>
+      <w:numFmt w:val="lowerRoman"/>
+      <w:lvlText w:val="%3."/>
+      <w:lvlJc w:val="right"/>
+      <w:pPr>
+        <w:ind w:left="1800" w:hanging="180"/>
+      </w:pPr>
+    </w:lvl>
+    <w:lvl w:ilvl="3" w:tplc="0409000F" w:tentative="1">
+      <w:start w:val="1"/>
+      <w:numFmt w:val="decimal"/>
+      <w:lvlText w:val="%4."/>
+      <w:lvlJc w:val="left"/>
+      <w:pPr>
+        <w:ind w:left="2520" w:hanging="360"/>
+      </w:pPr>
+    </w:lvl>
+    <w:lvl w:ilvl="4" w:tplc="04090019" w:tentative="1">
+      <w:start w:val="1"/>
+      <w:numFmt w:val="lowerLetter"/>
+      <w:lvlText w:val="%5."/>
+      <w:lvlJc w:val="left"/>
+      <w:pPr>
+        <w:ind w:left="3240" w:hanging="360"/>
+      </w:pPr>
+    </w:lvl>
+    <w:lvl w:ilvl="5" w:tplc="0409001B" w:tentative="1">
+      <w:start w:val="1"/>
+      <w:numFmt w:val="lowerRoman"/>
+      <w:lvlText w:val="%6."/>
+      <w:lvlJc w:val="right"/>
+      <w:pPr>
+        <w:ind w:left="3960" w:hanging="180"/>
+      </w:pPr>
+    </w:lvl>
+    <w:lvl w:ilvl="6" w:tplc="0409000F" w:tentative="1">
+      <w:start w:val="1"/>
+      <w:numFmt w:val="decimal"/>
+      <w:lvlText w:val="%7."/>
+      <w:lvlJc w:val="left"/>
+      <w:pPr>
+        <w:ind w:left="4680" w:hanging="360"/>
+      </w:pPr>
+    </w:lvl>
+    <w:lvl w:ilvl="7" w:tplc="04090019" w:tentative="1">
+      <w:start w:val="1"/>
+      <w:numFmt w:val="lowerLetter"/>
+      <w:lvlText w:val="%8."/>
+      <w:lvlJc w:val="left"/>
+      <w:pPr>
+        <w:ind w:left="5400" w:hanging="360"/>
+      </w:pPr>
+    </w:lvl>
+    <w:lvl w:ilvl="8" w:tplc="0409001B" w:tentative="1">
+      <w:start w:val="1"/>
+      <w:numFmt w:val="lowerRoman"/>
+      <w:lvlText w:val="%9."/>
+      <w:lvlJc w:val="right"/>
+      <w:pPr>
+        <w:ind w:left="6120" w:hanging="180"/>
+      </w:pPr>
+    </w:lvl>
+  </w:abstractNum>
+  <w:abstractNum w:abstractNumId="1" w15:restartNumberingAfterBreak="0">
     <w:nsid w:val="137D56F8"/>
     <w:multiLevelType w:val="hybridMultilevel"/>
     <w:tmpl w:val="39A85A8C"/>
@@ -1505,7 +1584,7 @@
       </w:pPr>
     </w:lvl>
   </w:abstractNum>
-  <w:abstractNum w:abstractNumId="1" w15:restartNumberingAfterBreak="0">
+  <w:abstractNum w:abstractNumId="2" w15:restartNumberingAfterBreak="0">
     <w:nsid w:val="14901367"/>
     <w:multiLevelType w:val="hybridMultilevel"/>
     <w:tmpl w:val="44967B16"/>
@@ -1594,7 +1673,98 @@
       </w:pPr>
     </w:lvl>
   </w:abstractNum>
-  <w:abstractNum w:abstractNumId="2" w15:restartNumberingAfterBreak="0">
+  <w:abstractNum w:abstractNumId="3" w15:restartNumberingAfterBreak="0">
+    <w:nsid w:val="21A14399"/>
+    <w:multiLevelType w:val="hybridMultilevel"/>
+    <w:tmpl w:val="1FEAD86C"/>
+    <w:lvl w:ilvl="0" w:tplc="04090005">
+      <w:start w:val="1"/>
+      <w:numFmt w:val="bullet"/>
+      <w:lvlText w:val=""/>
+      <w:lvlJc w:val="left"/>
+      <w:pPr>
+        <w:ind w:left="1440" w:hanging="720"/>
+      </w:pPr>
+      <w:rPr>
+        <w:rFonts w:ascii="Wingdings" w:hAnsi="Wingdings" w:hint="default"/>
+        <w:color w:val="70AD47" w:themeColor="accent6"/>
+        <w:u w:color="70AD47" w:themeColor="accent6"/>
+      </w:rPr>
+    </w:lvl>
+    <w:lvl w:ilvl="1" w:tplc="04090019" w:tentative="1">
+      <w:start w:val="1"/>
+      <w:numFmt w:val="lowerLetter"/>
+      <w:lvlText w:val="%2."/>
+      <w:lvlJc w:val="left"/>
+      <w:pPr>
+        <w:ind w:left="1800" w:hanging="360"/>
+      </w:pPr>
+    </w:lvl>
+    <w:lvl w:ilvl="2" w:tplc="0409001B" w:tentative="1">
+      <w:start w:val="1"/>
+      <w:numFmt w:val="lowerRoman"/>
+      <w:lvlText w:val="%3."/>
+      <w:lvlJc w:val="right"/>
+      <w:pPr>
+        <w:ind w:left="2520" w:hanging="180"/>
+      </w:pPr>
+    </w:lvl>
+    <w:lvl w:ilvl="3" w:tplc="0409000F" w:tentative="1">
+      <w:start w:val="1"/>
+      <w:numFmt w:val="decimal"/>
+      <w:lvlText w:val="%4."/>
+      <w:lvlJc w:val="left"/>
+      <w:pPr>
+        <w:ind w:left="3240" w:hanging="360"/>
+      </w:pPr>
+    </w:lvl>
+    <w:lvl w:ilvl="4" w:tplc="04090019" w:tentative="1">
+      <w:start w:val="1"/>
+      <w:numFmt w:val="lowerLetter"/>
+      <w:lvlText w:val="%5."/>
+      <w:lvlJc w:val="left"/>
+      <w:pPr>
+        <w:ind w:left="3960" w:hanging="360"/>
+      </w:pPr>
+    </w:lvl>
+    <w:lvl w:ilvl="5" w:tplc="0409001B" w:tentative="1">
+      <w:start w:val="1"/>
+      <w:numFmt w:val="lowerRoman"/>
+      <w:lvlText w:val="%6."/>
+      <w:lvlJc w:val="right"/>
+      <w:pPr>
+        <w:ind w:left="4680" w:hanging="180"/>
+      </w:pPr>
+    </w:lvl>
+    <w:lvl w:ilvl="6" w:tplc="0409000F" w:tentative="1">
+      <w:start w:val="1"/>
+      <w:numFmt w:val="decimal"/>
+      <w:lvlText w:val="%7."/>
+      <w:lvlJc w:val="left"/>
+      <w:pPr>
+        <w:ind w:left="5400" w:hanging="360"/>
+      </w:pPr>
+    </w:lvl>
+    <w:lvl w:ilvl="7" w:tplc="04090019" w:tentative="1">
+      <w:start w:val="1"/>
+      <w:numFmt w:val="lowerLetter"/>
+      <w:lvlText w:val="%8."/>
+      <w:lvlJc w:val="left"/>
+      <w:pPr>
+        <w:ind w:left="6120" w:hanging="360"/>
+      </w:pPr>
+    </w:lvl>
+    <w:lvl w:ilvl="8" w:tplc="0409001B" w:tentative="1">
+      <w:start w:val="1"/>
+      <w:numFmt w:val="lowerRoman"/>
+      <w:lvlText w:val="%9."/>
+      <w:lvlJc w:val="right"/>
+      <w:pPr>
+        <w:ind w:left="6840" w:hanging="180"/>
+      </w:pPr>
+    </w:lvl>
+  </w:abstractNum>
+  <w:abstractNum w:abstractNumId="4" w15:restartNumberingAfterBreak="0">
     <w:nsid w:val="4F2C1A1A"/>
     <w:multiLevelType w:val="hybridMultilevel"/>
     <w:tmpl w:val="54885C6C"/>
@@ -1683,7 +1853,122 @@
       </w:pPr>
     </w:lvl>
   </w:abstractNum>
-  <w:abstractNum w:abstractNumId="3" w15:restartNumberingAfterBreak="0">
+  <w:abstractNum w:abstractNumId="5" w15:restartNumberingAfterBreak="0">
+    <w:nsid w:val="515617D1"/>
+    <w:multiLevelType w:val="hybridMultilevel"/>
+    <w:tmpl w:val="0FDAA00E"/>
+    <w:lvl w:ilvl="0" w:tplc="04090005">
+      <w:start w:val="1"/>
+      <w:numFmt w:val="bullet"/>
+      <w:lvlText w:val=""/>
+      <w:lvlJc w:val="left"/>
+      <w:pPr>
+        <w:ind w:left="1080" w:hanging="360"/>
+      </w:pPr>
+      <w:rPr>
+        <w:rFonts w:ascii="Wingdings" w:hAnsi="Wingdings" w:hint="default"/>
+        <w:color w:val="70AD47" w:themeColor="accent6"/>
+        <w:u w:color="70AD47" w:themeColor="accent6"/>
+      </w:rPr>
+    </w:lvl>
+    <w:lvl w:ilvl="1" w:tplc="04090003" w:tentative="1">
+      <w:start w:val="1"/>
+      <w:numFmt w:val="bullet"/>
+      <w:lvlText w:val="o"/>
+      <w:lvlJc w:val="left"/>
+      <w:pPr>
+        <w:ind w:left="1800" w:hanging="360"/>
+      </w:pPr>
+      <w:rPr>
+        <w:rFonts w:ascii="Courier New" w:hAnsi="Courier New" w:cs="Courier New" w:hint="default"/>
+      </w:rPr>
+    </w:lvl>
+    <w:lvl w:ilvl="2" w:tplc="04090005" w:tentative="1">
+      <w:start w:val="1"/>
+      <w:numFmt w:val="bullet"/>
+      <w:lvlText w:val=""/>
+      <w:lvlJc w:val="left"/>
+      <w:pPr>
+        <w:ind w:left="2520" w:hanging="360"/>
+      </w:pPr>
+      <w:rPr>
+        <w:rFonts w:ascii="Wingdings" w:hAnsi="Wingdings" w:hint="default"/>
+      </w:rPr>
+    </w:lvl>
+    <w:lvl w:ilvl="3" w:tplc="04090001" w:tentative="1">
+      <w:start w:val="1"/>
+      <w:numFmt w:val="bullet"/>
+      <w:lvlText w:val=""/>
+      <w:lvlJc w:val="left"/>
+      <w:pPr>
+        <w:ind w:left="3240" w:hanging="360"/>
+      </w:pPr>
+      <w:rPr>
+        <w:rFonts w:ascii="Symbol" w:hAnsi="Symbol" w:hint="default"/>
+      </w:rPr>
+    </w:lvl>
+    <w:lvl w:ilvl="4" w:tplc="04090003" w:tentative="1">
+      <w:start w:val="1"/>
+      <w:numFmt w:val="bullet"/>
+      <w:lvlText w:val="o"/>
+      <w:lvlJc w:val="left"/>
+      <w:pPr>
+        <w:ind w:left="3960" w:hanging="360"/>
+      </w:pPr>
+      <w:rPr>
+        <w:rFonts w:ascii="Courier New" w:hAnsi="Courier New" w:cs="Courier New" w:hint="default"/>
+      </w:rPr>
+    </w:lvl>
+    <w:lvl w:ilvl="5" w:tplc="04090005" w:tentative="1">
+      <w:start w:val="1"/>
+      <w:numFmt w:val="bullet"/>
+      <w:lvlText w:val=""/>
+      <w:lvlJc w:val="left"/>
+      <w:pPr>
+        <w:ind w:left="4680" w:hanging="360"/>
+      </w:pPr>
+      <w:rPr>
+        <w:rFonts w:ascii="Wingdings" w:hAnsi="Wingdings" w:hint="default"/>
+      </w:rPr>
+    </w:lvl>
+    <w:lvl w:ilvl="6" w:tplc="04090001" w:tentative="1">
+      <w:start w:val="1"/>
+      <w:numFmt w:val="bullet"/>
+      <w:lvlText w:val=""/>
+      <w:lvlJc w:val="left"/>
+      <w:pPr>
+        <w:ind w:left="5400" w:hanging="360"/>
+      </w:pPr>
+      <w:rPr>
+        <w:rFonts w:ascii="Symbol" w:hAnsi="Symbol" w:hint="default"/>
+      </w:rPr>
+    </w:lvl>
+    <w:lvl w:ilvl="7" w:tplc="04090003" w:tentative="1">
+      <w:start w:val="1"/>
+      <w:numFmt w:val="bullet"/>
+      <w:lvlText w:val="o"/>
+      <w:lvlJc w:val="left"/>
+      <w:pPr>
+        <w:ind w:left="6120" w:hanging="360"/>
+      </w:pPr>
+      <w:rPr>
+        <w:rFonts w:ascii="Courier New" w:hAnsi="Courier New" w:cs="Courier New" w:hint="default"/>
+      </w:rPr>
+    </w:lvl>
+    <w:lvl w:ilvl="8" w:tplc="04090005" w:tentative="1">
+      <w:start w:val="1"/>
+      <w:numFmt w:val="bullet"/>
+      <w:lvlText w:val=""/>
+      <w:lvlJc w:val="left"/>
+      <w:pPr>
+        <w:ind w:left="6840" w:hanging="360"/>
+      </w:pPr>
+      <w:rPr>
+        <w:rFonts w:ascii="Wingdings" w:hAnsi="Wingdings" w:hint="default"/>
+      </w:rPr>
+    </w:lvl>
+  </w:abstractNum>
+  <w:abstractNum w:abstractNumId="6" w15:restartNumberingAfterBreak="0">
     <w:nsid w:val="55084D04"/>
     <w:multiLevelType w:val="hybridMultilevel"/>
     <w:tmpl w:val="DF3CB236"/>
@@ -1772,7 +2057,94 @@
       </w:pPr>
     </w:lvl>
   </w:abstractNum>
-  <w:abstractNum w:abstractNumId="4" w15:restartNumberingAfterBreak="0">
+  <w:abstractNum w:abstractNumId="7" w15:restartNumberingAfterBreak="0">
+    <w:nsid w:val="738765A6"/>
+    <w:multiLevelType w:val="multilevel"/>
+    <w:tmpl w:val="AEC65F40"/>
+    <w:lvl w:ilvl="0">
+      <w:start w:val="1"/>
+      <w:numFmt w:val="decimal"/>
+      <w:lvlText w:val="%1"/>
+      <w:lvlJc w:val="left"/>
+      <w:pPr>
+        <w:ind w:left="432" w:hanging="432"/>
+      </w:pPr>
+    </w:lvl>
+    <w:lvl w:ilvl="1">
+      <w:start w:val="1"/>
+      <w:numFmt w:val="decimal"/>
+      <w:pStyle w:val="Amharaheading2"/>
+      <w:lvlText w:val="%1.%2"/>
+      <w:lvlJc w:val="left"/>
+      <w:pPr>
+        <w:ind w:left="576" w:hanging="576"/>
+      </w:pPr>
+    </w:lvl>
+    <w:lvl w:ilvl="2">
+      <w:start w:val="1"/>
+      <w:numFmt w:val="decimal"/>
+      <w:lvlText w:val="%1.%2.%3"/>
+      <w:lvlJc w:val="left"/>
+      <w:pPr>
+        <w:ind w:left="720" w:hanging="720"/>
+      </w:pPr>
+    </w:lvl>
+    <w:lvl w:ilvl="3">
+      <w:start w:val="1"/>
+      <w:numFmt w:val="decimal"/>
+      <w:lvlText w:val="%1.%2.%3.%4"/>
+      <w:lvlJc w:val="left"/>
+      <w:pPr>
+        <w:ind w:left="864" w:hanging="864"/>
+      </w:pPr>
+    </w:lvl>
+    <w:lvl w:ilvl="4">
+      <w:start w:val="1"/>
+      <w:numFmt w:val="decimal"/>
+      <w:lvlText w:val="%1.%2.%3.%4.%5"/>
+      <w:lvlJc w:val="left"/>
+      <w:pPr>
+        <w:ind w:left="1008" w:hanging="1008"/>
+      </w:pPr>
+    </w:lvl>
+    <w:lvl w:ilvl="5">
+      <w:start w:val="1"/>
+      <w:numFmt w:val="decimal"/>
+      <w:lvlText w:val="%1.%2.%3.%4.%5.%6"/>
+      <w:lvlJc w:val="left"/>
+      <w:pPr>
+        <w:ind w:left="1152" w:hanging="1152"/>
+      </w:pPr>
+    </w:lvl>
+    <w:lvl w:ilvl="6">
+      <w:start w:val="1"/>
+      <w:numFmt w:val="decimal"/>
+      <w:lvlText w:val="%1.%2.%3.%4.%5.%6.%7"/>
+      <w:lvlJc w:val="left"/>
+      <w:pPr>
+        <w:ind w:left="1296" w:hanging="1296"/>
+      </w:pPr>
+    </w:lvl>
+    <w:lvl w:ilvl="7">
+      <w:start w:val="1"/>
+      <w:numFmt w:val="decimal"/>
+      <w:lvlText w:val="%1.%2.%3.%4.%5.%6.%7.%8"/>
+      <w:lvlJc w:val="left"/>
+      <w:pPr>
+        <w:ind w:left="1440" w:hanging="1440"/>
+      </w:pPr>
+    </w:lvl>
+    <w:lvl w:ilvl="8">
+      <w:start w:val="1"/>
+      <w:numFmt w:val="decimal"/>
+      <w:lvlText w:val="%1.%2.%3.%4.%5.%6.%7.%8.%9"/>
+      <w:lvlJc w:val="left"/>
+      <w:pPr>
+        <w:ind w:left="1584" w:hanging="1584"/>
+      </w:pPr>
+    </w:lvl>
+  </w:abstractNum>
+  <w:abstractNum w:abstractNumId="8" w15:restartNumberingAfterBreak="0">
     <w:nsid w:val="740D6599"/>
     <w:multiLevelType w:val="hybridMultilevel"/>
     <w:tmpl w:val="2458ADEC"/>
@@ -1862,19 +2234,31 @@
     </w:lvl>
   </w:abstractNum>
   <w:num w:numId="1" w16cid:durableId="1418206008">
-    <w:abstractNumId w:val="3"/>
+    <w:abstractNumId w:val="6"/>
   </w:num>
   <w:num w:numId="2" w16cid:durableId="1157113605">
+    <w:abstractNumId w:val="1"/>
+  </w:num>
+  <w:num w:numId="3" w16cid:durableId="1483423935">
+    <w:abstractNumId w:val="2"/>
+  </w:num>
+  <w:num w:numId="4" w16cid:durableId="944112432">
+    <w:abstractNumId w:val="4"/>
+  </w:num>
+  <w:num w:numId="5" w16cid:durableId="1777554101">
+    <w:abstractNumId w:val="8"/>
+  </w:num>
+  <w:num w:numId="6" w16cid:durableId="1332874573">
     <w:abstractNumId w:val="0"/>
   </w:num>
-  <w:num w:numId="3" w16cid:durableId="1483423935">
-    <w:abstractNumId w:val="1"/>
+  <w:num w:numId="7" w16cid:durableId="412747660">
+    <w:abstractNumId w:val="5"/>
   </w:num>
-  <w:num w:numId="4" w16cid:durableId="944112432">
-    <w:abstractNumId w:val="2"/>
+  <w:num w:numId="8" w16cid:durableId="1583372654">
+    <w:abstractNumId w:val="7"/>
   </w:num>
-  <w:num w:numId="5" w16cid:durableId="1777554101">
-    <w:abstractNumId w:val="4"/>
+  <w:num w:numId="9" w16cid:durableId="737171209">
+    <w:abstractNumId w:val="3"/>
   </w:num>
 </w:numbering>
 </file>
@@ -1933,7 +2317,7 @@
     <w:lsdException w:name="header" w:semiHidden="1" w:unhideWhenUsed="1"/>
     <w:lsdException w:name="footer" w:semiHidden="1" w:unhideWhenUsed="1"/>
     <w:lsdException w:name="index heading" w:semiHidden="1" w:unhideWhenUsed="1"/>
-    <w:lsdException w:name="caption" w:semiHidden="1" w:uiPriority="35" w:unhideWhenUsed="1" w:qFormat="1"/>
+    <w:lsdException w:name="caption" w:semiHidden="1" w:uiPriority="0" w:unhideWhenUsed="1" w:qFormat="1"/>
     <w:lsdException w:name="table of figures" w:semiHidden="1" w:unhideWhenUsed="1"/>
     <w:lsdException w:name="envelope address" w:semiHidden="1" w:unhideWhenUsed="1"/>
     <w:lsdException w:name="envelope return" w:semiHidden="1" w:unhideWhenUsed="1"/>
@@ -2444,9 +2828,9 @@
   </w:style>
   <w:style w:type="paragraph" w:styleId="Caption">
     <w:name w:val="caption"/>
+    <w:aliases w:val="Caption Char"/>
     <w:basedOn w:val="Normal"/>
     <w:next w:val="Normal"/>
-    <w:uiPriority w:val="35"/>
     <w:unhideWhenUsed/>
     <w:qFormat/>
     <w:rsid w:val="00B06A41"/>
@@ -2533,6 +2917,64 @@
       <w:lang w:val="en-US"/>
       <w14:ligatures w14:val="none"/>
     </w:rPr>
+  </w:style>
+  <w:style w:type="paragraph" w:customStyle="1" w:styleId="Amharaheading2">
+    <w:name w:val="Amhara heading 2"/>
+    <w:basedOn w:val="Normal"/>
+    <w:qFormat/>
+    <w:rsid w:val="00246C69"/>
+    <w:pPr>
+      <w:keepNext/>
+      <w:numPr>
+        <w:ilvl w:val="1"/>
+        <w:numId w:val="8"/>
+      </w:numPr>
+      <w:tabs>
+        <w:tab w:val="num" w:pos="648"/>
+      </w:tabs>
+      <w:overflowPunct w:val="0"/>
+      <w:autoSpaceDE w:val="0"/>
+      <w:autoSpaceDN w:val="0"/>
+      <w:adjustRightInd w:val="0"/>
+      <w:spacing w:before="240" w:after="240" w:line="360" w:lineRule="auto"/>
+      <w:ind w:left="648" w:hanging="648"/>
+      <w:jc w:val="both"/>
+      <w:outlineLvl w:val="1"/>
+    </w:pPr>
+    <w:rPr>
+      <w:rFonts w:ascii="Maiandra GD" w:eastAsia="Times New Roman" w:hAnsi="Maiandra GD" w:cs="Angsana New"/>
+      <w:b/>
+      <w:bCs/>
+      <w:caps/>
+      <w:kern w:val="0"/>
+      <w:lang w:val="en-US"/>
+      <w14:ligatures w14:val="none"/>
+    </w:rPr>
+  </w:style>
+  <w:style w:type="table" w:customStyle="1" w:styleId="TableGrid1">
+    <w:name w:val="Table Grid1"/>
+    <w:basedOn w:val="TableNormal"/>
+    <w:next w:val="TableGrid"/>
+    <w:uiPriority w:val="59"/>
+    <w:rsid w:val="00246C69"/>
+    <w:pPr>
+      <w:spacing w:after="0" w:line="240" w:lineRule="auto"/>
+    </w:pPr>
+    <w:rPr>
+      <w:kern w:val="0"/>
+      <w:lang w:val="en-US"/>
+      <w14:ligatures w14:val="none"/>
+    </w:rPr>
+    <w:tblPr>
+      <w:tblBorders>
+        <w:top w:val="single" w:sz="4" w:space="0" w:color="auto"/>
+        <w:left w:val="single" w:sz="4" w:space="0" w:color="auto"/>
+        <w:bottom w:val="single" w:sz="4" w:space="0" w:color="auto"/>
+        <w:right w:val="single" w:sz="4" w:space="0" w:color="auto"/>
+        <w:insideH w:val="single" w:sz="4" w:space="0" w:color="auto"/>
+        <w:insideV w:val="single" w:sz="4" w:space="0" w:color="auto"/>
+      </w:tblBorders>
+    </w:tblPr>
   </w:style>
 </w:styles>
 </file>

</xml_diff>